<commit_message>
update awards and research
</commit_message>
<xml_diff>
--- a/Jiayi Tian-CV-1129.docx
+++ b/Jiayi Tian-CV-1129.docx
@@ -918,23 +918,7 @@
           <w:rFonts w:ascii="Times New Roman" w:hAnsi="Times New Roman" w:cs="Times New Roman"/>
           <w:sz w:val="22"/>
         </w:rPr>
-        <w:t xml:space="preserve"> BERT and </w:t>
-      </w:r>
-      <w:proofErr w:type="spellStart"/>
-      <w:r>
-        <w:rPr>
-          <w:rFonts w:ascii="Times New Roman" w:hAnsi="Times New Roman" w:cs="Times New Roman"/>
-          <w:sz w:val="22"/>
-        </w:rPr>
-        <w:t>ViT</w:t>
-      </w:r>
-      <w:proofErr w:type="spellEnd"/>
-      <w:r>
-        <w:rPr>
-          <w:rFonts w:ascii="Times New Roman" w:hAnsi="Times New Roman" w:cs="Times New Roman"/>
-          <w:sz w:val="22"/>
-        </w:rPr>
-        <w:t xml:space="preserve"> with accuracy improvement.</w:t>
+        <w:t xml:space="preserve"> BERT and ViT with accuracy improvement.</w:t>
       </w:r>
     </w:p>
     <w:p>
@@ -1517,7 +1501,6 @@
         </w:rPr>
         <w:tab/>
       </w:r>
-      <w:proofErr w:type="gramStart"/>
       <w:r>
         <w:rPr>
           <w:rFonts w:ascii="Times New Roman" w:hAnsi="Times New Roman" w:cs="Times New Roman"/>
@@ -1548,16 +1531,7 @@
           <w:bCs/>
           <w:sz w:val="22"/>
         </w:rPr>
-        <w:t>Sept.</w:t>
-      </w:r>
-      <w:proofErr w:type="gramEnd"/>
-      <w:r>
-        <w:rPr>
-          <w:rFonts w:ascii="Times New Roman" w:hAnsi="Times New Roman" w:cs="Times New Roman"/>
-          <w:bCs/>
-          <w:sz w:val="22"/>
-        </w:rPr>
-        <w:t xml:space="preserve"> </w:t>
+        <w:t xml:space="preserve">Sept. </w:t>
       </w:r>
       <w:r>
         <w:rPr>
@@ -2241,7 +2215,6 @@
         </w:rPr>
         <w:tab/>
       </w:r>
-      <w:proofErr w:type="gramStart"/>
       <w:r>
         <w:rPr>
           <w:rFonts w:ascii="Times New Roman" w:hAnsi="Times New Roman" w:cs="Times New Roman"/>
@@ -2262,13 +2235,6 @@
           <w:sz w:val="22"/>
         </w:rPr>
         <w:tab/>
-      </w:r>
-      <w:proofErr w:type="gramEnd"/>
-      <w:r>
-        <w:rPr>
-          <w:rFonts w:ascii="Times New Roman" w:hAnsi="Times New Roman" w:cs="Times New Roman"/>
-          <w:sz w:val="22"/>
-        </w:rPr>
         <w:t xml:space="preserve"> </w:t>
       </w:r>
       <w:r>
@@ -2373,7 +2339,6 @@
         </w:rPr>
         <w:t xml:space="preserve">Used </w:t>
       </w:r>
-      <w:proofErr w:type="spellStart"/>
       <w:r>
         <w:rPr>
           <w:rFonts w:ascii="Times New Roman" w:hAnsi="Times New Roman" w:cs="Times New Roman"/>
@@ -2381,7 +2346,6 @@
         </w:rPr>
         <w:t>Vivado</w:t>
       </w:r>
-      <w:proofErr w:type="spellEnd"/>
       <w:r>
         <w:rPr>
           <w:rFonts w:ascii="Times New Roman" w:hAnsi="Times New Roman" w:cs="Times New Roman" w:hint="eastAsia"/>
@@ -2932,39 +2896,7 @@
           <w:rFonts w:ascii="Times New Roman" w:hAnsi="Times New Roman" w:cs="Times New Roman"/>
           <w:sz w:val="22"/>
         </w:rPr>
-        <w:t xml:space="preserve">Advanced in </w:t>
-      </w:r>
-      <w:proofErr w:type="spellStart"/>
-      <w:r>
-        <w:rPr>
-          <w:rFonts w:ascii="Times New Roman" w:hAnsi="Times New Roman" w:cs="Times New Roman"/>
-          <w:sz w:val="22"/>
-        </w:rPr>
-        <w:t>Vivado</w:t>
-      </w:r>
-      <w:proofErr w:type="spellEnd"/>
-      <w:r>
-        <w:rPr>
-          <w:rFonts w:ascii="Times New Roman" w:hAnsi="Times New Roman" w:cs="Times New Roman"/>
-          <w:sz w:val="22"/>
-        </w:rPr>
-        <w:t>/Quartus/</w:t>
-      </w:r>
-      <w:proofErr w:type="spellStart"/>
-      <w:r>
-        <w:rPr>
-          <w:rFonts w:ascii="Times New Roman" w:hAnsi="Times New Roman" w:cs="Times New Roman"/>
-          <w:sz w:val="22"/>
-        </w:rPr>
-        <w:t>Modelsim</w:t>
-      </w:r>
-      <w:proofErr w:type="spellEnd"/>
-      <w:r>
-        <w:rPr>
-          <w:rFonts w:ascii="Times New Roman" w:hAnsi="Times New Roman" w:cs="Times New Roman"/>
-          <w:sz w:val="22"/>
-        </w:rPr>
-        <w:t>, Altium Designer, and Multisim, Familiar with SPICE</w:t>
+        <w:t>Advanced in Vivado/Quartus/Modelsim, Altium Designer, and Multisim, Familiar with SPICE</w:t>
       </w:r>
     </w:p>
     <w:p>
@@ -3014,6 +2946,49 @@
           <w:szCs w:val="24"/>
         </w:rPr>
         <w:t>Honors and Awards</w:t>
+      </w:r>
+    </w:p>
+    <w:p>
+      <w:pPr>
+        <w:pStyle w:val="1"/>
+        <w:numPr>
+          <w:ilvl w:val="0"/>
+          <w:numId w:val="1"/>
+        </w:numPr>
+        <w:spacing w:line="220" w:lineRule="exact"/>
+        <w:ind w:left="425" w:firstLineChars="0" w:hanging="425"/>
+        <w:rPr>
+          <w:rFonts w:ascii="Times New Roman" w:hAnsi="Times New Roman" w:cs="Times New Roman"/>
+          <w:sz w:val="22"/>
+        </w:rPr>
+      </w:pPr>
+      <w:r>
+        <w:rPr>
+          <w:rFonts w:ascii="Times New Roman" w:hAnsi="Times New Roman" w:cs="Times New Roman" w:hint="eastAsia"/>
+          <w:sz w:val="22"/>
+        </w:rPr>
+        <w:t>Huawei</w:t>
+      </w:r>
+      <w:r>
+        <w:rPr>
+          <w:rFonts w:ascii="Times New Roman" w:hAnsi="Times New Roman" w:cs="Times New Roman"/>
+          <w:sz w:val="22"/>
+        </w:rPr>
+        <w:t xml:space="preserve"> </w:t>
+      </w:r>
+      <w:r>
+        <w:rPr>
+          <w:rFonts w:ascii="Times New Roman" w:hAnsi="Times New Roman" w:cs="Times New Roman"/>
+          <w:sz w:val="22"/>
+        </w:rPr>
+        <w:t>Smart Base Scholarship</w:t>
+      </w:r>
+      <w:r>
+        <w:rPr>
+          <w:rFonts w:ascii="Times New Roman" w:hAnsi="Times New Roman" w:cs="Times New Roman"/>
+          <w:sz w:val="22"/>
+        </w:rPr>
+        <w:t>, Dec. 2022 (&lt;1%)</w:t>
       </w:r>
     </w:p>
     <w:p>
@@ -3088,7 +3063,6 @@
           <w:sz w:val="22"/>
         </w:rPr>
       </w:pPr>
-      <w:proofErr w:type="spellStart"/>
       <w:r>
         <w:rPr>
           <w:rFonts w:ascii="Times New Roman" w:hAnsi="Times New Roman" w:cs="Times New Roman" w:hint="eastAsia"/>
@@ -3101,15 +3075,7 @@
           <w:rFonts w:ascii="Times New Roman" w:hAnsi="Times New Roman" w:cs="Times New Roman"/>
           <w:sz w:val="22"/>
         </w:rPr>
-        <w:t>xiao</w:t>
-      </w:r>
-      <w:proofErr w:type="spellEnd"/>
-      <w:r>
-        <w:rPr>
-          <w:rFonts w:ascii="Times New Roman" w:hAnsi="Times New Roman" w:cs="Times New Roman"/>
-          <w:sz w:val="22"/>
-        </w:rPr>
-        <w:t xml:space="preserve"> Company Scholarship, Nov. 2021 (5%)</w:t>
+        <w:t>xiao Company Scholarship, Nov. 2021 (5%)</w:t>
       </w:r>
     </w:p>
     <w:p>
@@ -3218,23 +3184,7 @@
           <w:rFonts w:ascii="Times New Roman" w:hAnsi="Times New Roman" w:cs="Times New Roman"/>
           <w:sz w:val="22"/>
         </w:rPr>
-        <w:t xml:space="preserve"> Student Union in Sch of Elec </w:t>
-      </w:r>
-      <w:proofErr w:type="gramStart"/>
-      <w:r>
-        <w:rPr>
-          <w:rFonts w:ascii="Times New Roman" w:hAnsi="Times New Roman" w:cs="Times New Roman"/>
-          <w:sz w:val="22"/>
-        </w:rPr>
-        <w:t>Sci</w:t>
-      </w:r>
-      <w:proofErr w:type="gramEnd"/>
-      <w:r>
-        <w:rPr>
-          <w:rFonts w:ascii="Times New Roman" w:hAnsi="Times New Roman" w:cs="Times New Roman"/>
-          <w:sz w:val="22"/>
-        </w:rPr>
-        <w:t xml:space="preserve"> and Eng., NJU, Oct. </w:t>
+        <w:t xml:space="preserve"> Student Union in Sch of Elec Sci and Eng., NJU, Oct. </w:t>
       </w:r>
       <w:r>
         <w:rPr>
@@ -3363,23 +3313,7 @@
           <w:rFonts w:ascii="Times New Roman" w:hAnsi="Times New Roman" w:cs="Times New Roman"/>
           <w:sz w:val="22"/>
         </w:rPr>
-        <w:t xml:space="preserve"> Student Union in Sch of Elec </w:t>
-      </w:r>
-      <w:proofErr w:type="gramStart"/>
-      <w:r>
-        <w:rPr>
-          <w:rFonts w:ascii="Times New Roman" w:hAnsi="Times New Roman" w:cs="Times New Roman"/>
-          <w:sz w:val="22"/>
-        </w:rPr>
-        <w:t>Sci</w:t>
-      </w:r>
-      <w:proofErr w:type="gramEnd"/>
-      <w:r>
-        <w:rPr>
-          <w:rFonts w:ascii="Times New Roman" w:hAnsi="Times New Roman" w:cs="Times New Roman"/>
-          <w:sz w:val="22"/>
-        </w:rPr>
-        <w:t xml:space="preserve"> and Eng., NJU, </w:t>
+        <w:t xml:space="preserve"> Student Union in Sch of Elec Sci and Eng., NJU, </w:t>
       </w:r>
       <w:r>
         <w:rPr>
@@ -3963,29 +3897,7 @@
           <w:iCs/>
           <w:sz w:val="22"/>
         </w:rPr>
-        <w:t xml:space="preserve">Sch of Elec </w:t>
-      </w:r>
-      <w:proofErr w:type="gramStart"/>
-      <w:r>
-        <w:rPr>
-          <w:rFonts w:ascii="Times New Roman" w:hAnsi="Times New Roman" w:cs="Times New Roman" w:hint="eastAsia"/>
-          <w:bCs/>
-          <w:i/>
-          <w:iCs/>
-          <w:sz w:val="22"/>
-        </w:rPr>
-        <w:t>Sci</w:t>
-      </w:r>
-      <w:proofErr w:type="gramEnd"/>
-      <w:r>
-        <w:rPr>
-          <w:rFonts w:ascii="Times New Roman" w:hAnsi="Times New Roman" w:cs="Times New Roman" w:hint="eastAsia"/>
-          <w:bCs/>
-          <w:i/>
-          <w:iCs/>
-          <w:sz w:val="22"/>
-        </w:rPr>
-        <w:t xml:space="preserve"> and </w:t>
+        <w:t xml:space="preserve">Sch of Elec Sci and </w:t>
       </w:r>
       <w:r>
         <w:rPr>
@@ -4281,29 +4193,7 @@
           <w:iCs/>
           <w:sz w:val="22"/>
         </w:rPr>
-        <w:t xml:space="preserve"> Student Union in Sch of Elec </w:t>
-      </w:r>
-      <w:proofErr w:type="gramStart"/>
-      <w:r>
-        <w:rPr>
-          <w:rFonts w:ascii="Times New Roman" w:hAnsi="Times New Roman" w:cs="Times New Roman" w:hint="eastAsia"/>
-          <w:bCs/>
-          <w:i/>
-          <w:iCs/>
-          <w:sz w:val="22"/>
-        </w:rPr>
-        <w:t>Sci</w:t>
-      </w:r>
-      <w:proofErr w:type="gramEnd"/>
-      <w:r>
-        <w:rPr>
-          <w:rFonts w:ascii="Times New Roman" w:hAnsi="Times New Roman" w:cs="Times New Roman" w:hint="eastAsia"/>
-          <w:bCs/>
-          <w:i/>
-          <w:iCs/>
-          <w:sz w:val="22"/>
-        </w:rPr>
-        <w:t xml:space="preserve"> and </w:t>
+        <w:t xml:space="preserve"> Student Union in Sch of Elec Sci and </w:t>
       </w:r>
       <w:r>
         <w:rPr>

</xml_diff>